<commit_message>
field titles for calculators
added sub section titles for calculator input fields
</commit_message>
<xml_diff>
--- a/images/rightAngleGraphic.docx
+++ b/images/rightAngleGraphic.docx
@@ -10,7 +10,7 @@
         <mc:AlternateContent>
           <mc:Choice Requires="wpg">
             <w:drawing>
-              <wp:anchor distT="0" distB="0" distL="114300" distR="114300" simplePos="0" relativeHeight="251686912" behindDoc="0" locked="0" layoutInCell="1" allowOverlap="1" wp14:anchorId="15559FBE" wp14:editId="7BD99EB9">
+              <wp:anchor distT="0" distB="0" distL="114300" distR="114300" simplePos="0" relativeHeight="251686912" behindDoc="0" locked="0" layoutInCell="1" allowOverlap="1" wp14:anchorId="15559FBE" wp14:editId="73A8F456">
                 <wp:simplePos x="0" y="0"/>
                 <wp:positionH relativeFrom="column">
                   <wp:posOffset>95250</wp:posOffset>
@@ -18,7 +18,7 @@
                 <wp:positionV relativeFrom="paragraph">
                   <wp:posOffset>-620183</wp:posOffset>
                 </wp:positionV>
-                <wp:extent cx="5704980" cy="4122693"/>
+                <wp:extent cx="5806017" cy="4122693"/>
                 <wp:effectExtent l="0" t="0" r="0" b="0"/>
                 <wp:wrapNone/>
                 <wp:docPr id="181271728" name="Group 14"/>
@@ -30,9 +30,9 @@
                       <wpg:grpSpPr>
                         <a:xfrm>
                           <a:off x="0" y="0"/>
-                          <a:ext cx="5704980" cy="4122693"/>
+                          <a:ext cx="5806017" cy="4122693"/>
                           <a:chOff x="0" y="0"/>
-                          <a:chExt cx="5704980" cy="4122693"/>
+                          <a:chExt cx="5806017" cy="4122693"/>
                         </a:xfrm>
                       </wpg:grpSpPr>
                       <wpg:grpSp>
@@ -40,10 +40,10 @@
                         <wpg:cNvGrpSpPr/>
                         <wpg:grpSpPr>
                           <a:xfrm>
-                            <a:off x="146049" y="340758"/>
-                            <a:ext cx="5558931" cy="3781935"/>
-                            <a:chOff x="-42334" y="-277308"/>
-                            <a:chExt cx="5558931" cy="3781935"/>
+                            <a:off x="146034" y="340735"/>
+                            <a:ext cx="5659983" cy="3781958"/>
+                            <a:chOff x="-42349" y="-277331"/>
+                            <a:chExt cx="5659983" cy="3781958"/>
                           </a:xfrm>
                         </wpg:grpSpPr>
                         <wpg:grpSp>
@@ -51,10 +51,10 @@
                           <wpg:cNvGrpSpPr/>
                           <wpg:grpSpPr>
                             <a:xfrm>
-                              <a:off x="-42334" y="-277308"/>
-                              <a:ext cx="5558931" cy="3781935"/>
-                              <a:chOff x="-42334" y="-277308"/>
-                              <a:chExt cx="5558931" cy="3781935"/>
+                              <a:off x="-42349" y="-277331"/>
+                              <a:ext cx="5659983" cy="3781958"/>
+                              <a:chOff x="-42349" y="-277331"/>
+                              <a:chExt cx="5659983" cy="3781958"/>
                             </a:xfrm>
                           </wpg:grpSpPr>
                           <wps:wsp>
@@ -362,8 +362,8 @@
                             </wps:cNvSpPr>
                             <wps:spPr bwMode="auto">
                               <a:xfrm>
-                                <a:off x="-42334" y="3035996"/>
-                                <a:ext cx="1205865" cy="468630"/>
+                                <a:off x="-42349" y="3035028"/>
+                                <a:ext cx="1587516" cy="468630"/>
                               </a:xfrm>
                               <a:prstGeom prst="rect">
                                 <a:avLst/>
@@ -409,8 +409,42 @@
                                         <w14:bevel/>
                                       </w14:textOutline>
                                     </w:rPr>
-                                    <w:t>Angle a</w:t>
+                                    <w:t>Angle</w:t>
                                   </w:r>
+                                  <w:r>
+                                    <w:rPr>
+                                      <w:color w:val="FFFFFF" w:themeColor="background1"/>
+                                      <w:sz w:val="52"/>
+                                      <w:szCs w:val="52"/>
+                                      <w:lang w:val="en-US"/>
+                                      <w14:textOutline w14:w="9525" w14:cap="rnd" w14:cmpd="sng" w14:algn="ctr">
+                                        <w14:solidFill>
+                                          <w14:schemeClr w14:val="bg1"/>
+                                        </w14:solidFill>
+                                        <w14:prstDash w14:val="solid"/>
+                                        <w14:bevel/>
+                                      </w14:textOutline>
+                                    </w:rPr>
+                                    <w:t xml:space="preserve"> </w:t>
+                                  </w:r>
+                                  <w:proofErr w:type="spellStart"/>
+                                  <w:r>
+                                    <w:rPr>
+                                      <w:color w:val="FFFFFF" w:themeColor="background1"/>
+                                      <w:sz w:val="52"/>
+                                      <w:szCs w:val="52"/>
+                                      <w:lang w:val="en-US"/>
+                                      <w14:textOutline w14:w="9525" w14:cap="rnd" w14:cmpd="sng" w14:algn="ctr">
+                                        <w14:solidFill>
+                                          <w14:schemeClr w14:val="bg1"/>
+                                        </w14:solidFill>
+                                        <w14:prstDash w14:val="solid"/>
+                                        <w14:bevel/>
+                                      </w14:textOutline>
+                                    </w:rPr>
+                                    <w:t>a</w:t>
+                                  </w:r>
+                                  <w:proofErr w:type="spellEnd"/>
                                 </w:p>
                               </w:txbxContent>
                             </wps:txbx>
@@ -425,8 +459,8 @@
                             </wps:cNvSpPr>
                             <wps:spPr bwMode="auto">
                               <a:xfrm>
-                                <a:off x="4310732" y="-277308"/>
-                                <a:ext cx="1205865" cy="468630"/>
+                                <a:off x="4310622" y="-277331"/>
+                                <a:ext cx="1307012" cy="468630"/>
                               </a:xfrm>
                               <a:prstGeom prst="rect">
                                 <a:avLst/>
@@ -745,9 +779,9 @@
           </mc:Choice>
           <mc:Fallback>
             <w:pict>
-              <v:group w14:anchorId="15559FBE" id="Group 14" o:spid="_x0000_s1026" style="position:absolute;margin-left:7.5pt;margin-top:-48.85pt;width:449.2pt;height:324.6pt;z-index:251686912;mso-width-relative:margin;mso-height-relative:margin" coordsize="57049,41226" o:gfxdata="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">
-                <v:group id="Group 8" o:spid="_x0000_s1027" style="position:absolute;left:1460;top:3407;width:55589;height:37819" coordorigin="-423,-2773" coordsize="55589,37819" o:gfxdata="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">
-                  <v:group id="Group 5" o:spid="_x0000_s1028" style="position:absolute;left:-423;top:-2773;width:55588;height:37819" coordorigin="-423,-2773" coordsize="55589,37819" o:gfxdata="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">
+              <v:group w14:anchorId="15559FBE" id="Group 14" o:spid="_x0000_s1026" style="position:absolute;margin-left:7.5pt;margin-top:-48.85pt;width:457.15pt;height:324.6pt;z-index:251686912;mso-width-relative:margin;mso-height-relative:margin" coordsize="58060,41226" o:gfxdata="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">
+                <v:group id="Group 8" o:spid="_x0000_s1027" style="position:absolute;left:1460;top:3407;width:56600;height:37819" coordorigin="-423,-2773" coordsize="56599,37819" o:gfxdata="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">
+                  <v:group id="Group 5" o:spid="_x0000_s1028" style="position:absolute;left:-423;top:-2773;width:56599;height:37819" coordorigin="-423,-2773" coordsize="56599,37819" o:gfxdata="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">
                     <v:line id="Straight Connector 1" o:spid="_x0000_s1029" style="position:absolute;visibility:visible;mso-wrap-style:square" from="5972,27432" to="42548,27432" o:connectortype="straight" o:gfxdata="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" strokecolor="white [3212]" strokeweight="2.25pt">
                       <v:stroke joinstyle="miter"/>
                     </v:line>
@@ -891,7 +925,7 @@
                         </w:txbxContent>
                       </v:textbox>
                     </v:shape>
-                    <v:shape id="Text Box 2" o:spid="_x0000_s1035" type="#_x0000_t202" style="position:absolute;left:-423;top:30359;width:12058;height:4687;visibility:visible;mso-wrap-style:square;v-text-anchor:middle" o:gfxdata="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" filled="f" stroked="f">
+                    <v:shape id="Text Box 2" o:spid="_x0000_s1035" type="#_x0000_t202" style="position:absolute;left:-423;top:30350;width:15874;height:4686;visibility:visible;mso-wrap-style:square;v-text-anchor:middle" o:gfxdata="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" filled="f" stroked="f">
                       <v:textbox>
                         <w:txbxContent>
                           <w:p>
@@ -925,13 +959,47 @@
                                   <w14:bevel/>
                                 </w14:textOutline>
                               </w:rPr>
-                              <w:t>Angle a</w:t>
+                              <w:t>Angle</w:t>
                             </w:r>
+                            <w:r>
+                              <w:rPr>
+                                <w:color w:val="FFFFFF" w:themeColor="background1"/>
+                                <w:sz w:val="52"/>
+                                <w:szCs w:val="52"/>
+                                <w:lang w:val="en-US"/>
+                                <w14:textOutline w14:w="9525" w14:cap="rnd" w14:cmpd="sng" w14:algn="ctr">
+                                  <w14:solidFill>
+                                    <w14:schemeClr w14:val="bg1"/>
+                                  </w14:solidFill>
+                                  <w14:prstDash w14:val="solid"/>
+                                  <w14:bevel/>
+                                </w14:textOutline>
+                              </w:rPr>
+                              <w:t xml:space="preserve"> </w:t>
+                            </w:r>
+                            <w:proofErr w:type="spellStart"/>
+                            <w:r>
+                              <w:rPr>
+                                <w:color w:val="FFFFFF" w:themeColor="background1"/>
+                                <w:sz w:val="52"/>
+                                <w:szCs w:val="52"/>
+                                <w:lang w:val="en-US"/>
+                                <w14:textOutline w14:w="9525" w14:cap="rnd" w14:cmpd="sng" w14:algn="ctr">
+                                  <w14:solidFill>
+                                    <w14:schemeClr w14:val="bg1"/>
+                                  </w14:solidFill>
+                                  <w14:prstDash w14:val="solid"/>
+                                  <w14:bevel/>
+                                </w14:textOutline>
+                              </w:rPr>
+                              <w:t>a</w:t>
+                            </w:r>
+                            <w:proofErr w:type="spellEnd"/>
                           </w:p>
                         </w:txbxContent>
                       </v:textbox>
                     </v:shape>
-                    <v:shape id="Text Box 2" o:spid="_x0000_s1036" type="#_x0000_t202" style="position:absolute;left:43107;top:-2773;width:12058;height:4686;visibility:visible;mso-wrap-style:square;v-text-anchor:middle" o:gfxdata="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" filled="f" stroked="f">
+                    <v:shape id="Text Box 2" o:spid="_x0000_s1036" type="#_x0000_t202" style="position:absolute;left:43106;top:-2773;width:13070;height:4685;visibility:visible;mso-wrap-style:square;v-text-anchor:middle" o:gfxdata="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" filled="f" stroked="f">
                       <v:textbox>
                         <w:txbxContent>
                           <w:p>

</xml_diff>